<commit_message>
added secured communication with public and private keys for sending messages and some test cases
</commit_message>
<xml_diff>
--- a/documents/SensysDesign.docx
+++ b/documents/SensysDesign.docx
@@ -191,9 +191,9 @@
         <w:lastRenderedPageBreak/>
         <w:drawing>
           <wp:inline distT="0" distB="0" distL="0" distR="0">
-            <wp:extent cx="6429375" cy="4018359"/>
-            <wp:effectExtent l="19050" t="0" r="9525" b="0"/>
-            <wp:docPr id="5" name="Picture 5"/>
+            <wp:extent cx="5937250" cy="3705225"/>
+            <wp:effectExtent l="0" t="0" r="0" b="0"/>
+            <wp:docPr id="22" name="Picture 22"/>
             <wp:cNvGraphicFramePr>
               <a:graphicFrameLocks xmlns:a="http://schemas.openxmlformats.org/drawingml/2006/main" noChangeAspect="1"/>
             </wp:cNvGraphicFramePr>
@@ -201,13 +201,19 @@
               <a:graphicData uri="http://schemas.openxmlformats.org/drawingml/2006/picture">
                 <pic:pic xmlns:pic="http://schemas.openxmlformats.org/drawingml/2006/picture">
                   <pic:nvPicPr>
-                    <pic:cNvPr id="0" name="Picture 5"/>
+                    <pic:cNvPr id="0" name="Picture 4"/>
                     <pic:cNvPicPr>
                       <a:picLocks noChangeAspect="1" noChangeArrowheads="1"/>
                     </pic:cNvPicPr>
                   </pic:nvPicPr>
                   <pic:blipFill>
-                    <a:blip r:embed="rId7"/>
+                    <a:blip r:embed="rId7">
+                      <a:extLst>
+                        <a:ext uri="{28A0092B-C50C-407E-A947-70E740481C1C}">
+                          <a14:useLocalDpi xmlns:a14="http://schemas.microsoft.com/office/drawing/2010/main" val="0"/>
+                        </a:ext>
+                      </a:extLst>
+                    </a:blip>
                     <a:srcRect/>
                     <a:stretch>
                       <a:fillRect/>
@@ -216,17 +222,14 @@
                   <pic:spPr bwMode="auto">
                     <a:xfrm>
                       <a:off x="0" y="0"/>
-                      <a:ext cx="6429375" cy="4018359"/>
+                      <a:ext cx="5937250" cy="3705225"/>
                     </a:xfrm>
                     <a:prstGeom prst="rect">
                       <a:avLst/>
                     </a:prstGeom>
                     <a:noFill/>
-                    <a:ln w="9525">
+                    <a:ln>
                       <a:noFill/>
-                      <a:miter lim="800000"/>
-                      <a:headEnd/>
-                      <a:tailEnd/>
                     </a:ln>
                   </pic:spPr>
                 </pic:pic>
@@ -235,6 +238,8 @@
           </wp:inline>
         </w:drawing>
       </w:r>
+      <w:bookmarkStart w:id="0" w:name="_GoBack"/>
+      <w:bookmarkEnd w:id="0"/>
     </w:p>
     <w:p>
       <w:pPr>
@@ -323,9 +328,9 @@
         <w:lastRenderedPageBreak/>
         <w:drawing>
           <wp:inline distT="0" distB="0" distL="0" distR="0">
-            <wp:extent cx="5936615" cy="3794125"/>
-            <wp:effectExtent l="19050" t="0" r="6985" b="0"/>
-            <wp:docPr id="8" name="Picture 8"/>
+            <wp:extent cx="5962650" cy="3790950"/>
+            <wp:effectExtent l="0" t="0" r="0" b="0"/>
+            <wp:docPr id="21" name="Picture 21"/>
             <wp:cNvGraphicFramePr>
               <a:graphicFrameLocks xmlns:a="http://schemas.openxmlformats.org/drawingml/2006/main" noChangeAspect="1"/>
             </wp:cNvGraphicFramePr>
@@ -333,13 +338,19 @@
               <a:graphicData uri="http://schemas.openxmlformats.org/drawingml/2006/picture">
                 <pic:pic xmlns:pic="http://schemas.openxmlformats.org/drawingml/2006/picture">
                   <pic:nvPicPr>
-                    <pic:cNvPr id="0" name="Picture 8"/>
+                    <pic:cNvPr id="0" name="Picture 3"/>
                     <pic:cNvPicPr>
                       <a:picLocks noChangeAspect="1" noChangeArrowheads="1"/>
                     </pic:cNvPicPr>
                   </pic:nvPicPr>
                   <pic:blipFill>
-                    <a:blip r:embed="rId9"/>
+                    <a:blip r:embed="rId9">
+                      <a:extLst>
+                        <a:ext uri="{28A0092B-C50C-407E-A947-70E740481C1C}">
+                          <a14:useLocalDpi xmlns:a14="http://schemas.microsoft.com/office/drawing/2010/main" val="0"/>
+                        </a:ext>
+                      </a:extLst>
+                    </a:blip>
                     <a:srcRect/>
                     <a:stretch>
                       <a:fillRect/>
@@ -348,17 +359,14 @@
                   <pic:spPr bwMode="auto">
                     <a:xfrm>
                       <a:off x="0" y="0"/>
-                      <a:ext cx="5936615" cy="3794125"/>
+                      <a:ext cx="5962650" cy="3790950"/>
                     </a:xfrm>
                     <a:prstGeom prst="rect">
                       <a:avLst/>
                     </a:prstGeom>
                     <a:noFill/>
-                    <a:ln w="9525">
+                    <a:ln>
                       <a:noFill/>
-                      <a:miter lim="800000"/>
-                      <a:headEnd/>
-                      <a:tailEnd/>
                     </a:ln>
                   </pic:spPr>
                 </pic:pic>
@@ -367,13 +375,6 @@
           </wp:inline>
         </w:drawing>
       </w:r>
-    </w:p>
-    <w:p>
-      <w:pPr>
-        <w:rPr>
-          <w:lang w:val="en-US"/>
-        </w:rPr>
-      </w:pPr>
       <w:r>
         <w:rPr>
           <w:noProof/>
@@ -382,9 +383,9 @@
         <w:lastRenderedPageBreak/>
         <w:drawing>
           <wp:inline distT="0" distB="0" distL="0" distR="0">
-            <wp:extent cx="5943600" cy="4954270"/>
-            <wp:effectExtent l="19050" t="0" r="0" b="0"/>
-            <wp:docPr id="9" name="Picture 9"/>
+            <wp:extent cx="5886450" cy="4921250"/>
+            <wp:effectExtent l="0" t="0" r="0" b="0"/>
+            <wp:docPr id="20" name="Picture 20"/>
             <wp:cNvGraphicFramePr>
               <a:graphicFrameLocks xmlns:a="http://schemas.openxmlformats.org/drawingml/2006/main" noChangeAspect="1"/>
             </wp:cNvGraphicFramePr>
@@ -392,13 +393,19 @@
               <a:graphicData uri="http://schemas.openxmlformats.org/drawingml/2006/picture">
                 <pic:pic xmlns:pic="http://schemas.openxmlformats.org/drawingml/2006/picture">
                   <pic:nvPicPr>
-                    <pic:cNvPr id="0" name="Picture 9"/>
+                    <pic:cNvPr id="0" name="Picture 2"/>
                     <pic:cNvPicPr>
                       <a:picLocks noChangeAspect="1" noChangeArrowheads="1"/>
                     </pic:cNvPicPr>
                   </pic:nvPicPr>
                   <pic:blipFill>
-                    <a:blip r:embed="rId10"/>
+                    <a:blip r:embed="rId10">
+                      <a:extLst>
+                        <a:ext uri="{28A0092B-C50C-407E-A947-70E740481C1C}">
+                          <a14:useLocalDpi xmlns:a14="http://schemas.microsoft.com/office/drawing/2010/main" val="0"/>
+                        </a:ext>
+                      </a:extLst>
+                    </a:blip>
                     <a:srcRect/>
                     <a:stretch>
                       <a:fillRect/>
@@ -407,17 +414,14 @@
                   <pic:spPr bwMode="auto">
                     <a:xfrm>
                       <a:off x="0" y="0"/>
-                      <a:ext cx="5943600" cy="4954270"/>
+                      <a:ext cx="5886450" cy="4921250"/>
                     </a:xfrm>
                     <a:prstGeom prst="rect">
                       <a:avLst/>
                     </a:prstGeom>
                     <a:noFill/>
-                    <a:ln w="9525">
+                    <a:ln>
                       <a:noFill/>
-                      <a:miter lim="800000"/>
-                      <a:headEnd/>
-                      <a:tailEnd/>
                     </a:ln>
                   </pic:spPr>
                 </pic:pic>
@@ -1034,7 +1038,6 @@
           <w:lang w:val="en-US"/>
         </w:rPr>
       </w:pPr>
-      <w:bookmarkStart w:id="0" w:name="_GoBack"/>
       <w:r>
         <w:rPr>
           <w:noProof/>
@@ -1090,7 +1093,6 @@
           </wp:inline>
         </w:drawing>
       </w:r>
-      <w:bookmarkEnd w:id="0"/>
     </w:p>
     <w:sectPr>
       <w:pgSz w:w="12240" w:h="15840"/>

</xml_diff>